<commit_message>
Add Word download links to all Team Meeting pages
- Added download button to team-meeting-1 through team-meeting-11
- Regenerated all Word files

Co-Authored-By: Claude Opus 4.5 <noreply@anthropic.com>
</commit_message>
<xml_diff>
--- a/Team-Meeting-1.docx
+++ b/Team-Meeting-1.docx
@@ -17,7 +17,24 @@
         </w:r>
       </w:hyperlink>
     </w:p>
-    <w:bookmarkStart w:id="12" w:name="introductions-and-chapter-selection"/>
+    <w:p>
+      <w:pPr>
+        <w:pStyle w:val="BodyText"/>
+      </w:pPr>
+      <w:hyperlink r:id="rId10">
+        <w:r>
+          <w:rPr>
+            <w:rStyle w:val="Hyperlink"/>
+            <w:b/>
+            <w:bCs/>
+            <w:color w:val="0066CC"/>
+            <w:u w:val="single"/>
+          </w:rPr>
+          <w:t xml:space="preserve">Download Word Document</w:t>
+        </w:r>
+      </w:hyperlink>
+    </w:p>
+    <w:bookmarkStart w:id="13" w:name="introductions-and-chapter-selection"/>
     <w:p>
       <w:pPr>
         <w:pStyle w:val="Heading2"/>
@@ -174,7 +191,7 @@
         </w:tc>
       </w:tr>
     </w:tbl>
-    <w:bookmarkStart w:id="10" w:name="present-students"/>
+    <w:bookmarkStart w:id="11" w:name="present-students"/>
     <w:p>
       <w:pPr>
         <w:pStyle w:val="Heading3"/>
@@ -355,8 +372,8 @@
         </w:tc>
       </w:tr>
     </w:tbl>
-    <w:bookmarkEnd w:id="10"/>
-    <w:bookmarkStart w:id="11" w:name="absent-students"/>
+    <w:bookmarkEnd w:id="11"/>
+    <w:bookmarkStart w:id="12" w:name="absent-students"/>
     <w:p>
       <w:pPr>
         <w:pStyle w:val="Heading3"/>
@@ -472,9 +489,9 @@
         </w:pict>
       </w:r>
     </w:p>
-    <w:bookmarkEnd w:id="11"/>
     <w:bookmarkEnd w:id="12"/>
-    <w:bookmarkStart w:id="13" w:name="purpose-of-this-weeks-meeting"/>
+    <w:bookmarkEnd w:id="13"/>
+    <w:bookmarkStart w:id="14" w:name="purpose-of-this-weeks-meeting"/>
     <w:p>
       <w:pPr>
         <w:pStyle w:val="Heading2"/>
@@ -498,8 +515,8 @@
         </w:pict>
       </w:r>
     </w:p>
-    <w:bookmarkEnd w:id="13"/>
-    <w:bookmarkStart w:id="14" w:name="instructions-for-notetaker"/>
+    <w:bookmarkEnd w:id="14"/>
+    <w:bookmarkStart w:id="15" w:name="instructions-for-notetaker"/>
     <w:p>
       <w:pPr>
         <w:pStyle w:val="Heading2"/>
@@ -571,8 +588,8 @@
         </w:pict>
       </w:r>
     </w:p>
-    <w:bookmarkEnd w:id="14"/>
-    <w:bookmarkStart w:id="22" w:name="meeting-agenda"/>
+    <w:bookmarkEnd w:id="15"/>
+    <w:bookmarkStart w:id="23" w:name="meeting-agenda"/>
     <w:p>
       <w:pPr>
         <w:pStyle w:val="Heading2"/>
@@ -581,7 +598,7 @@
         <w:t xml:space="preserve">Meeting Agenda</w:t>
       </w:r>
     </w:p>
-    <w:bookmarkStart w:id="15" w:name="minutes-greetings"/>
+    <w:bookmarkStart w:id="16" w:name="minutes-greetings"/>
     <w:p>
       <w:pPr>
         <w:pStyle w:val="Heading3"/>
@@ -897,8 +914,8 @@
         </w:pict>
       </w:r>
     </w:p>
-    <w:bookmarkEnd w:id="15"/>
-    <w:bookmarkStart w:id="16" w:name="minutes-goals"/>
+    <w:bookmarkEnd w:id="16"/>
+    <w:bookmarkStart w:id="17" w:name="minutes-goals"/>
     <w:p>
       <w:pPr>
         <w:pStyle w:val="Heading3"/>
@@ -1094,8 +1111,8 @@
         </w:pict>
       </w:r>
     </w:p>
-    <w:bookmarkEnd w:id="16"/>
-    <w:bookmarkStart w:id="17" w:name="X8a262c87f43dc96176e2870589ab642c7a5f11e"/>
+    <w:bookmarkEnd w:id="17"/>
+    <w:bookmarkStart w:id="18" w:name="X8a262c87f43dc96176e2870589ab642c7a5f11e"/>
     <w:p>
       <w:pPr>
         <w:pStyle w:val="Heading3"/>
@@ -1533,8 +1550,8 @@
         </w:pict>
       </w:r>
     </w:p>
-    <w:bookmarkEnd w:id="17"/>
-    <w:bookmarkStart w:id="18" w:name="minutes-team-presentation-expectations"/>
+    <w:bookmarkEnd w:id="18"/>
+    <w:bookmarkStart w:id="19" w:name="minutes-team-presentation-expectations"/>
     <w:p>
       <w:pPr>
         <w:pStyle w:val="Heading3"/>
@@ -2078,8 +2095,8 @@
         </w:pict>
       </w:r>
     </w:p>
-    <w:bookmarkEnd w:id="18"/>
-    <w:bookmarkStart w:id="19" w:name="minutes-guidelines-for-teamwork"/>
+    <w:bookmarkEnd w:id="19"/>
+    <w:bookmarkStart w:id="20" w:name="minutes-guidelines-for-teamwork"/>
     <w:p>
       <w:pPr>
         <w:pStyle w:val="Heading3"/>
@@ -2193,8 +2210,8 @@
         </w:pict>
       </w:r>
     </w:p>
-    <w:bookmarkEnd w:id="19"/>
-    <w:bookmarkStart w:id="20" w:name="minute-wrap-up"/>
+    <w:bookmarkEnd w:id="20"/>
+    <w:bookmarkStart w:id="21" w:name="minute-wrap-up"/>
     <w:p>
       <w:pPr>
         <w:pStyle w:val="Heading3"/>
@@ -2360,8 +2377,8 @@
         </w:pict>
       </w:r>
     </w:p>
-    <w:bookmarkEnd w:id="20"/>
-    <w:bookmarkStart w:id="21" w:name="X230c29cfc30539ca061247ea13a35b0f357c4b5"/>
+    <w:bookmarkEnd w:id="21"/>
+    <w:bookmarkStart w:id="22" w:name="X230c29cfc30539ca061247ea13a35b0f357c4b5"/>
     <w:p>
       <w:pPr>
         <w:pStyle w:val="Heading3"/>
@@ -2576,8 +2593,8 @@
         </w:tc>
       </w:tr>
     </w:tbl>
-    <w:bookmarkEnd w:id="21"/>
     <w:bookmarkEnd w:id="22"/>
+    <w:bookmarkEnd w:id="23"/>
     <w:sectPr>
       <w:footnotePr>
         <w:numRestart w:val="eachSect"/>

</xml_diff>

<commit_message>
Update all Team Meeting Agendas (1-11)
- Converted updated Obsidian files to web format
- Regenerated all Word files

Co-Authored-By: Claude Opus 4.5 <noreply@anthropic.com>
</commit_message>
<xml_diff>
--- a/Team-Meeting-1.docx
+++ b/Team-Meeting-1.docx
@@ -33,6 +33,15 @@
           <w:t xml:space="preserve">Download Word Document</w:t>
         </w:r>
       </w:hyperlink>
+    </w:p>
+    <w:bookmarkStart w:id="24" w:name="team-meeting-agenda---first-team-meeting"/>
+    <w:p>
+      <w:pPr>
+        <w:pStyle w:val="Heading1"/>
+      </w:pPr>
+      <w:r>
+        <w:t xml:space="preserve">Team Meeting Agenda - First Team Meeting</w:t>
+      </w:r>
     </w:p>
     <w:bookmarkStart w:id="13" w:name="introductions-and-chapter-selection"/>
     <w:p>
@@ -2595,6 +2604,7 @@
     </w:tbl>
     <w:bookmarkEnd w:id="22"/>
     <w:bookmarkEnd w:id="23"/>
+    <w:bookmarkEnd w:id="24"/>
     <w:sectPr>
       <w:footnotePr>
         <w:numRestart w:val="eachSect"/>

</xml_diff>